<commit_message>
Added a missing team member in header
</commit_message>
<xml_diff>
--- a/Release 2 Plan.docx
+++ b/Release 2 Plan.docx
@@ -158,6 +158,15 @@
         </w:rPr>
         <w:t xml:space="preserve"> Cedric Linares</w:t>
       </w:r>
+      <w:r>
+        <w:rPr>
+          <w:sz w:val="18"/>
+          <w:szCs w:val="18"/>
+        </w:rPr>
+        <w:t>, BEREKET HAILE</w:t>
+      </w:r>
+      <w:bookmarkStart w:id="0" w:name="_GoBack"/>
+      <w:bookmarkEnd w:id="0"/>
     </w:p>
     <w:p>
       <w:pPr>
@@ -907,10 +916,7 @@
         <w:ind w:left="359"/>
       </w:pPr>
       <w:r>
-        <w:t xml:space="preserve">6.    </w:t>
-      </w:r>
-      <w:r>
-        <w:t>As a Product Sponsor, I want to be able to view all users of the Admin Panel categorically.</w:t>
+        <w:t>6.    As a Product Sponsor, I want to be able to view all users of the Admin Panel categorically.</w:t>
       </w:r>
     </w:p>
     <w:p>
@@ -919,12 +925,7 @@
         <w:ind w:left="359"/>
       </w:pPr>
       <w:r>
-        <w:t xml:space="preserve">7.     As a Developer, I want to be able to validate login information in the Android login system in      </w:t>
-      </w:r>
-      <w:bookmarkStart w:id="0" w:name="_GoBack"/>
-      <w:bookmarkEnd w:id="0"/>
-      <w:r>
-        <w:t>order to provide for a more accurate login system.</w:t>
+        <w:t>7.     As a Developer, I want to be able to validate login information in the Android login system in      order to provide for a more accurate login system.</w:t>
       </w:r>
     </w:p>
     <w:sectPr>
@@ -4807,7 +4808,7 @@
 </file>
 
 <file path=customXml/itemProps2.xml><?xml version="1.0" encoding="utf-8"?>
-<ds:datastoreItem xmlns:ds="http://schemas.openxmlformats.org/officeDocument/2006/customXml" ds:itemID="{E3499003-59D0-4429-8EFB-A9863056C3C1}">
+<ds:datastoreItem xmlns:ds="http://schemas.openxmlformats.org/officeDocument/2006/customXml" ds:itemID="{C920F1B2-45F1-4A1A-B4AC-19DBD30C918A}">
   <ds:schemaRefs>
     <ds:schemaRef ds:uri="http://schemas.openxmlformats.org/officeDocument/2006/bibliography"/>
   </ds:schemaRefs>

</xml_diff>

<commit_message>
Sprint 2 Plan, Updated Release 2 Plan
</commit_message>
<xml_diff>
--- a/Release 2 Plan.docx
+++ b/Release 2 Plan.docx
@@ -165,8 +165,6 @@
         </w:rPr>
         <w:t>, BEREKET HAILE</w:t>
       </w:r>
-      <w:bookmarkStart w:id="0" w:name="_GoBack"/>
-      <w:bookmarkEnd w:id="0"/>
     </w:p>
     <w:p>
       <w:pPr>
@@ -372,13 +370,13 @@
         <w:t>0</w:t>
       </w:r>
       <w:r>
-        <w:t>4</w:t>
+        <w:t>5</w:t>
       </w:r>
       <w:r>
         <w:t>/</w:t>
       </w:r>
       <w:r>
-        <w:t>16</w:t>
+        <w:t>04</w:t>
       </w:r>
       <w:r>
         <w:t>/201</w:t>
@@ -903,30 +901,123 @@
           <w:ilvl w:val="0"/>
           <w:numId w:val="11"/>
         </w:numPr>
-        <w:spacing w:line="259" w:lineRule="auto"/>
-        <w:ind w:hanging="359"/>
-      </w:pPr>
-      <w:r>
-        <w:t xml:space="preserve">As a Developer, I want to collect data in the Android App in a centralized, structured way in      order to allow for the back-end to have an easier time processing it.                                                          </w:t>
-      </w:r>
+        <w:suppressAutoHyphens/>
+        <w:spacing w:line="100" w:lineRule="atLeast"/>
+        <w:ind w:hanging="360"/>
+      </w:pPr>
+      <w:r>
+        <w:t>As a Developer, I want to collect data in the Android App in a centralized, structured way in      order to allow for the back-end to have an easier time processing it</w:t>
+      </w:r>
+      <w:r>
+        <w:t xml:space="preserve">. </w:t>
+      </w:r>
+    </w:p>
+    <w:p>
+      <w:pPr>
+        <w:numPr>
+          <w:ilvl w:val="0"/>
+          <w:numId w:val="11"/>
+        </w:numPr>
+        <w:suppressAutoHyphens/>
+        <w:spacing w:line="100" w:lineRule="atLeast"/>
+        <w:ind w:hanging="360"/>
+      </w:pPr>
+      <w:r>
+        <w:t>As a Product Sponsor, I want to be able to view all users of the Admin Panel categorically.</w:t>
+      </w:r>
+    </w:p>
+    <w:p>
+      <w:pPr>
+        <w:numPr>
+          <w:ilvl w:val="0"/>
+          <w:numId w:val="11"/>
+        </w:numPr>
+        <w:suppressAutoHyphens/>
+        <w:spacing w:line="100" w:lineRule="atLeast"/>
+        <w:ind w:hanging="360"/>
+      </w:pPr>
+      <w:r>
+        <w:t>As a Developer, I want to be able to validate login information in the Android login system in      order to provide for a more accurate login system.</w:t>
+      </w:r>
+    </w:p>
+    <w:p>
+      <w:pPr>
+        <w:numPr>
+          <w:ilvl w:val="0"/>
+          <w:numId w:val="11"/>
+        </w:numPr>
+        <w:suppressAutoHyphens/>
+        <w:spacing w:line="100" w:lineRule="atLeast"/>
+        <w:ind w:hanging="360"/>
+      </w:pPr>
+      <w:r>
+        <w:t>As a User, I want to have a pleasing Chrome Extension UI to interact with and look at in order to have a pleasing experience when using the extension.</w:t>
+      </w:r>
+    </w:p>
+    <w:p>
+      <w:pPr>
+        <w:numPr>
+          <w:ilvl w:val="0"/>
+          <w:numId w:val="11"/>
+        </w:numPr>
+        <w:suppressAutoHyphens/>
+        <w:spacing w:line="100" w:lineRule="atLeast"/>
+        <w:ind w:hanging="360"/>
+      </w:pPr>
+      <w:r>
+        <w:t>As a Product Sponsor, I want the Admin Panel presented in an aesthetically pleasing way so that everything is structured and clear when I visit a page.</w:t>
+      </w:r>
+    </w:p>
+    <w:p>
+      <w:pPr>
+        <w:numPr>
+          <w:ilvl w:val="0"/>
+          <w:numId w:val="11"/>
+        </w:numPr>
+        <w:suppressAutoHyphens/>
+        <w:spacing w:line="100" w:lineRule="atLeast"/>
+        <w:ind w:hanging="360"/>
+      </w:pPr>
+      <w:r>
+        <w:t>As a Developer, I want the Android Application data to be buffered so that when data is sent to the backend it is done so in a clear, concise manner.</w:t>
+      </w:r>
+    </w:p>
+    <w:p>
+      <w:pPr>
+        <w:numPr>
+          <w:ilvl w:val="0"/>
+          <w:numId w:val="11"/>
+        </w:numPr>
+        <w:suppressAutoHyphens/>
+        <w:spacing w:line="100" w:lineRule="atLeast"/>
+        <w:ind w:hanging="360"/>
+      </w:pPr>
+      <w:r>
+        <w:t>As a Developer, I want to debug and test the Android Application in order to reveal any bugs or issues that present itself.</w:t>
+      </w:r>
+    </w:p>
+    <w:p>
+      <w:pPr>
+        <w:numPr>
+          <w:ilvl w:val="0"/>
+          <w:numId w:val="11"/>
+        </w:numPr>
+        <w:suppressAutoHyphens/>
+        <w:spacing w:line="100" w:lineRule="atLeast"/>
+        <w:ind w:hanging="360"/>
+      </w:pPr>
+      <w:r>
+        <w:lastRenderedPageBreak/>
+        <w:t>As a User, I want the Android Application to have a nice user interface in order to provide a better viewing and user experience.</w:t>
+      </w:r>
+      <w:bookmarkStart w:id="0" w:name="_GoBack"/>
+      <w:bookmarkEnd w:id="0"/>
     </w:p>
     <w:p>
       <w:pPr>
         <w:spacing w:line="240" w:lineRule="auto"/>
         <w:ind w:left="359"/>
       </w:pPr>
-      <w:r>
-        <w:t>6.    As a Product Sponsor, I want to be able to view all users of the Admin Panel categorically.</w:t>
-      </w:r>
-    </w:p>
-    <w:p>
-      <w:pPr>
-        <w:spacing w:line="240" w:lineRule="auto"/>
-        <w:ind w:left="359"/>
-      </w:pPr>
-      <w:r>
-        <w:t>7.     As a Developer, I want to be able to validate login information in the Android login system in      order to provide for a more accurate login system.</w:t>
-      </w:r>
     </w:p>
     <w:sectPr>
       <w:pgSz w:w="12240" w:h="15840"/>
@@ -3457,6 +3548,36 @@
   </w:num>
   <w:num w:numId="16">
     <w:abstractNumId w:val="0"/>
+  </w:num>
+  <w:num w:numId="17">
+    <w:abstractNumId w:val="13"/>
+    <w:lvlOverride w:ilvl="0">
+      <w:startOverride w:val="1"/>
+    </w:lvlOverride>
+    <w:lvlOverride w:ilvl="1">
+      <w:startOverride w:val="1"/>
+    </w:lvlOverride>
+    <w:lvlOverride w:ilvl="2">
+      <w:startOverride w:val="1"/>
+    </w:lvlOverride>
+    <w:lvlOverride w:ilvl="3">
+      <w:startOverride w:val="1"/>
+    </w:lvlOverride>
+    <w:lvlOverride w:ilvl="4">
+      <w:startOverride w:val="1"/>
+    </w:lvlOverride>
+    <w:lvlOverride w:ilvl="5">
+      <w:startOverride w:val="1"/>
+    </w:lvlOverride>
+    <w:lvlOverride w:ilvl="6">
+      <w:startOverride w:val="1"/>
+    </w:lvlOverride>
+    <w:lvlOverride w:ilvl="7">
+      <w:startOverride w:val="1"/>
+    </w:lvlOverride>
+    <w:lvlOverride w:ilvl="8">
+      <w:startOverride w:val="1"/>
+    </w:lvlOverride>
   </w:num>
 </w:numbering>
 </file>
@@ -4808,7 +4929,7 @@
 </file>
 
 <file path=customXml/itemProps2.xml><?xml version="1.0" encoding="utf-8"?>
-<ds:datastoreItem xmlns:ds="http://schemas.openxmlformats.org/officeDocument/2006/customXml" ds:itemID="{C920F1B2-45F1-4A1A-B4AC-19DBD30C918A}">
+<ds:datastoreItem xmlns:ds="http://schemas.openxmlformats.org/officeDocument/2006/customXml" ds:itemID="{2249149C-E89D-42A6-9269-9DB9D72A5980}">
   <ds:schemaRefs>
     <ds:schemaRef ds:uri="http://schemas.openxmlformats.org/officeDocument/2006/bibliography"/>
   </ds:schemaRefs>

</xml_diff>

<commit_message>
Sprint 3, Updated Release 2 Plan
</commit_message>
<xml_diff>
--- a/Release 2 Plan.docx
+++ b/Release 2 Plan.docx
@@ -331,7 +331,7 @@
         <w:tab/>
       </w:r>
       <w:r>
-        <w:t>0</w:t>
+        <w:t>2</w:t>
       </w:r>
     </w:p>
     <w:p>
@@ -376,7 +376,7 @@
         <w:t>/</w:t>
       </w:r>
       <w:r>
-        <w:t>04</w:t>
+        <w:t>07</w:t>
       </w:r>
       <w:r>
         <w:t>/201</w:t>
@@ -906,10 +906,7 @@
         <w:ind w:hanging="360"/>
       </w:pPr>
       <w:r>
-        <w:t>As a Developer, I want to collect data in the Android App in a centralized, structured way in      order to allow for the back-end to have an easier time processing it</w:t>
-      </w:r>
-      <w:r>
-        <w:t xml:space="preserve">. </w:t>
+        <w:t xml:space="preserve">As a Developer, I want to collect data in the Android App in a centralized, structured way in      order to allow for the back-end to have an easier time processing it. </w:t>
       </w:r>
     </w:p>
     <w:p>
@@ -1008,10 +1005,41 @@
       </w:pPr>
       <w:r>
         <w:lastRenderedPageBreak/>
-        <w:t>As a User, I want the Android Application to have a nice user interface in order to provide a better viewing and user experience.</w:t>
+        <w:t>As a User, I want the Android Application to have a nice user interface in order to provide a better viewing and user experie</w:t>
       </w:r>
       <w:bookmarkStart w:id="0" w:name="_GoBack"/>
       <w:bookmarkEnd w:id="0"/>
+      <w:r>
+        <w:t>nce.</w:t>
+      </w:r>
+    </w:p>
+    <w:p>
+      <w:pPr>
+        <w:numPr>
+          <w:ilvl w:val="0"/>
+          <w:numId w:val="11"/>
+        </w:numPr>
+        <w:suppressAutoHyphens/>
+        <w:spacing w:line="100" w:lineRule="atLeast"/>
+        <w:ind w:hanging="360"/>
+      </w:pPr>
+      <w:r>
+        <w:t>As a Developer, I want to buffer the data collected from the Chrome Extension in order to improve efficiency with backend communication.</w:t>
+      </w:r>
+    </w:p>
+    <w:p>
+      <w:pPr>
+        <w:numPr>
+          <w:ilvl w:val="0"/>
+          <w:numId w:val="11"/>
+        </w:numPr>
+        <w:suppressAutoHyphens/>
+        <w:spacing w:after="0" w:line="100" w:lineRule="atLeast"/>
+        <w:ind w:hanging="360"/>
+      </w:pPr>
+      <w:r>
+        <w:t>As a Product Sponsor, I want to associate a label to each URL visited in order to categorize them.</w:t>
+      </w:r>
     </w:p>
     <w:p>
       <w:pPr>
@@ -4929,7 +4957,7 @@
 </file>
 
 <file path=customXml/itemProps2.xml><?xml version="1.0" encoding="utf-8"?>
-<ds:datastoreItem xmlns:ds="http://schemas.openxmlformats.org/officeDocument/2006/customXml" ds:itemID="{2249149C-E89D-42A6-9269-9DB9D72A5980}">
+<ds:datastoreItem xmlns:ds="http://schemas.openxmlformats.org/officeDocument/2006/customXml" ds:itemID="{DBF6C2CA-84E9-48CC-BD19-2D61DC285EC4}">
   <ds:schemaRefs>
     <ds:schemaRef ds:uri="http://schemas.openxmlformats.org/officeDocument/2006/bibliography"/>
   </ds:schemaRefs>

</xml_diff>